<commit_message>
stp minor bug fix, test equipment updated
</commit_message>
<xml_diff>
--- a/PROJECT/STP/TINF18C_STP_Team_4_1v1.docx
+++ b/PROJECT/STP/TINF18C_STP_Team_4_1v1.docx
@@ -463,8 +463,6 @@
               </w:rPr>
               <w:t>Date</w:t>
             </w:r>
-            <w:bookmarkStart w:id="0" w:name="_GoBack"/>
-            <w:bookmarkEnd w:id="0"/>
           </w:p>
         </w:tc>
         <w:tc>
@@ -1122,11 +1120,11 @@
         <w:pStyle w:val="berschrift1"/>
         <w:jc w:val="both"/>
       </w:pPr>
-      <w:bookmarkStart w:id="1" w:name="_Toc40022604"/>
+      <w:bookmarkStart w:id="0" w:name="_Toc40022604"/>
       <w:r>
         <w:t>Table of Contents</w:t>
       </w:r>
-      <w:bookmarkEnd w:id="1"/>
+      <w:bookmarkEnd w:id="0"/>
     </w:p>
     <w:p>
       <w:pPr>
@@ -3402,12 +3400,12 @@
         </w:numPr>
         <w:jc w:val="both"/>
       </w:pPr>
-      <w:bookmarkStart w:id="2" w:name="_Toc40022605"/>
+      <w:bookmarkStart w:id="1" w:name="_Toc40022605"/>
       <w:r>
         <w:lastRenderedPageBreak/>
         <w:t>Scope</w:t>
       </w:r>
-      <w:bookmarkEnd w:id="2"/>
+      <w:bookmarkEnd w:id="1"/>
     </w:p>
     <w:p>
       <w:pPr>
@@ -3439,13 +3437,7 @@
           <w:rPr>
             <w:rStyle w:val="Hyperlink"/>
           </w:rPr>
-          <w:t>[2</w:t>
-        </w:r>
-        <w:r>
-          <w:rPr>
-            <w:rStyle w:val="Hyperlink"/>
-          </w:rPr>
-          <w:t>]</w:t>
+          <w:t>[2]</w:t>
         </w:r>
       </w:hyperlink>
       <w:r>
@@ -3461,11 +3453,11 @@
         </w:numPr>
         <w:jc w:val="both"/>
       </w:pPr>
-      <w:bookmarkStart w:id="3" w:name="_Toc40022606"/>
+      <w:bookmarkStart w:id="2" w:name="_Toc40022606"/>
       <w:r>
         <w:t>Definitions</w:t>
       </w:r>
-      <w:bookmarkEnd w:id="3"/>
+      <w:bookmarkEnd w:id="2"/>
     </w:p>
     <w:tbl>
       <w:tblPr>
@@ -3727,11 +3719,11 @@
         </w:numPr>
         <w:jc w:val="both"/>
       </w:pPr>
-      <w:bookmarkStart w:id="4" w:name="_Toc40022607"/>
+      <w:bookmarkStart w:id="3" w:name="_Toc40022607"/>
       <w:r>
         <w:t>Product names and attributes</w:t>
       </w:r>
-      <w:bookmarkEnd w:id="4"/>
+      <w:bookmarkEnd w:id="3"/>
     </w:p>
     <w:p>
       <w:pPr>
@@ -4263,12 +4255,12 @@
         </w:numPr>
         <w:jc w:val="both"/>
       </w:pPr>
-      <w:bookmarkStart w:id="5" w:name="_Toc40022608"/>
+      <w:bookmarkStart w:id="4" w:name="_Toc40022608"/>
       <w:r>
         <w:lastRenderedPageBreak/>
         <w:t>Features</w:t>
       </w:r>
-      <w:bookmarkEnd w:id="5"/>
+      <w:bookmarkEnd w:id="4"/>
     </w:p>
     <w:p>
       <w:pPr>
@@ -5247,11 +5239,11 @@
         </w:numPr>
         <w:jc w:val="both"/>
       </w:pPr>
-      <w:bookmarkStart w:id="6" w:name="_Toc40022609"/>
+      <w:bookmarkStart w:id="5" w:name="_Toc40022609"/>
       <w:r>
         <w:t>Test preparation strategy</w:t>
       </w:r>
-      <w:bookmarkEnd w:id="6"/>
+      <w:bookmarkEnd w:id="5"/>
     </w:p>
     <w:p>
       <w:pPr>
@@ -5273,7 +5265,15 @@
         <w:jc w:val="both"/>
       </w:pPr>
       <w:r>
-        <w:t xml:space="preserve">The JS Wrapper has to provide the AML functions. Each function </w:t>
+        <w:t xml:space="preserve">The JS Wrapper </w:t>
+      </w:r>
+      <w:proofErr w:type="gramStart"/>
+      <w:r>
+        <w:t>has to</w:t>
+      </w:r>
+      <w:proofErr w:type="gramEnd"/>
+      <w:r>
+        <w:t xml:space="preserve"> provide the AML functions. Each function </w:t>
       </w:r>
       <w:r>
         <w:t>must</w:t>
@@ -5311,7 +5311,15 @@
         <w:t xml:space="preserve">must </w:t>
       </w:r>
       <w:r>
-        <w:t>enable the developer to use the Amlengine.dll in his project. It has to be tested for full functionality and usability.</w:t>
+        <w:t xml:space="preserve">enable the developer to use the Amlengine.dll in his project. It </w:t>
+      </w:r>
+      <w:proofErr w:type="gramStart"/>
+      <w:r>
+        <w:t>has to</w:t>
+      </w:r>
+      <w:proofErr w:type="gramEnd"/>
+      <w:r>
+        <w:t xml:space="preserve"> be tested for full functionality and usability.</w:t>
       </w:r>
     </w:p>
     <w:p>
@@ -5331,12 +5339,12 @@
         </w:numPr>
         <w:jc w:val="both"/>
       </w:pPr>
-      <w:bookmarkStart w:id="7" w:name="_Toc40022610"/>
+      <w:bookmarkStart w:id="6" w:name="_Toc40022610"/>
       <w:r>
         <w:lastRenderedPageBreak/>
         <w:t>Test execution strategy</w:t>
       </w:r>
-      <w:bookmarkEnd w:id="7"/>
+      <w:bookmarkEnd w:id="6"/>
     </w:p>
     <w:p>
       <w:pPr>
@@ -5460,11 +5468,11 @@
         <w:spacing w:after="0"/>
         <w:jc w:val="both"/>
       </w:pPr>
-      <w:bookmarkStart w:id="8" w:name="_Toc40022611"/>
+      <w:bookmarkStart w:id="7" w:name="_Toc40022611"/>
       <w:r>
         <w:t>Testing setup</w:t>
       </w:r>
-      <w:bookmarkEnd w:id="8"/>
+      <w:bookmarkEnd w:id="7"/>
     </w:p>
     <w:p/>
     <w:p>
@@ -5477,19 +5485,28 @@
         <w:spacing w:before="0"/>
         <w:jc w:val="both"/>
       </w:pPr>
-      <w:bookmarkStart w:id="9" w:name="_Toc40022612"/>
+      <w:bookmarkStart w:id="8" w:name="_Toc40022612"/>
       <w:r>
         <w:t>Console Application</w:t>
       </w:r>
-      <w:bookmarkEnd w:id="9"/>
+      <w:bookmarkEnd w:id="8"/>
     </w:p>
     <w:p>
       <w:pPr>
-        <w:ind w:firstLine="720"/>
+        <w:ind w:left="720"/>
         <w:jc w:val="both"/>
       </w:pPr>
       <w:r>
-        <w:t>The only test equipment required is a fully functional version of the product.</w:t>
+        <w:t>The only test equipment required is a fully functional version of the product</w:t>
+      </w:r>
+      <w:r>
+        <w:t xml:space="preserve"> on a computer with Windows 10 and </w:t>
+      </w:r>
+      <w:r>
+        <w:t>.NET 4.7.1</w:t>
+      </w:r>
+      <w:r>
+        <w:t>.</w:t>
       </w:r>
     </w:p>
     <w:p>
@@ -5501,19 +5518,37 @@
         </w:numPr>
         <w:jc w:val="both"/>
       </w:pPr>
-      <w:bookmarkStart w:id="10" w:name="_Toc40022613"/>
+      <w:bookmarkStart w:id="9" w:name="_Toc40022613"/>
       <w:r>
         <w:t>C++ Wrapper</w:t>
       </w:r>
-      <w:bookmarkEnd w:id="10"/>
+      <w:bookmarkEnd w:id="9"/>
     </w:p>
     <w:p>
       <w:pPr>
-        <w:ind w:firstLine="720"/>
+        <w:ind w:left="720"/>
         <w:jc w:val="both"/>
       </w:pPr>
       <w:r>
-        <w:t>The only test equipment required is a fully functional version of the product.</w:t>
+        <w:t>The only test equipment required is a fully functional version of the product</w:t>
+      </w:r>
+      <w:r>
+        <w:t xml:space="preserve"> </w:t>
+      </w:r>
+      <w:r>
+        <w:t>on a computer with Windows 10 and</w:t>
+      </w:r>
+      <w:r>
+        <w:t xml:space="preserve"> </w:t>
+      </w:r>
+      <w:r>
+        <w:t xml:space="preserve">.NET </w:t>
+      </w:r>
+      <w:r>
+        <w:t>4.7.1</w:t>
+      </w:r>
+      <w:r>
+        <w:t>.</w:t>
       </w:r>
     </w:p>
     <w:p>
@@ -5525,11 +5560,38 @@
         </w:numPr>
         <w:jc w:val="both"/>
       </w:pPr>
-      <w:bookmarkStart w:id="11" w:name="_Toc40022614"/>
+      <w:bookmarkStart w:id="10" w:name="_Toc40022614"/>
       <w:r>
         <w:t>JS Wrapper</w:t>
       </w:r>
-      <w:bookmarkEnd w:id="11"/>
+      <w:bookmarkEnd w:id="10"/>
+    </w:p>
+    <w:p>
+      <w:pPr>
+        <w:ind w:firstLine="720"/>
+        <w:jc w:val="both"/>
+      </w:pPr>
+      <w:r>
+        <w:t>You need a computer with internet acces</w:t>
+      </w:r>
+      <w:r>
+        <w:t>s</w:t>
+      </w:r>
+      <w:r>
+        <w:t xml:space="preserve"> and</w:t>
+      </w:r>
+      <w:r>
+        <w:t xml:space="preserve"> </w:t>
+      </w:r>
+      <w:r>
+        <w:t xml:space="preserve">.NET </w:t>
+      </w:r>
+      <w:r>
+        <w:t>4.7.1</w:t>
+      </w:r>
+      <w:r>
+        <w:t xml:space="preserve">. </w:t>
+      </w:r>
     </w:p>
     <w:p>
       <w:pPr>
@@ -5606,12 +5668,12 @@
         </w:numPr>
         <w:jc w:val="both"/>
       </w:pPr>
-      <w:bookmarkStart w:id="12" w:name="_Toc40022615"/>
+      <w:bookmarkStart w:id="11" w:name="_Toc40022615"/>
       <w:r>
         <w:lastRenderedPageBreak/>
         <w:t>Test schedule and budget</w:t>
       </w:r>
-      <w:bookmarkEnd w:id="12"/>
+      <w:bookmarkEnd w:id="11"/>
     </w:p>
     <w:p>
       <w:pPr>
@@ -5998,11 +6060,11 @@
         </w:numPr>
         <w:jc w:val="both"/>
       </w:pPr>
-      <w:bookmarkStart w:id="13" w:name="_Toc40022616"/>
+      <w:bookmarkStart w:id="12" w:name="_Toc40022616"/>
       <w:r>
         <w:t>Test planning</w:t>
       </w:r>
-      <w:bookmarkEnd w:id="13"/>
+      <w:bookmarkEnd w:id="12"/>
     </w:p>
     <w:p>
       <w:pPr>
@@ -6673,13 +6735,13 @@
         </w:numPr>
         <w:jc w:val="both"/>
       </w:pPr>
-      <w:bookmarkStart w:id="14" w:name="_References/Standards"/>
-      <w:bookmarkStart w:id="15" w:name="_Toc40022617"/>
-      <w:bookmarkEnd w:id="14"/>
+      <w:bookmarkStart w:id="13" w:name="_References/Standards"/>
+      <w:bookmarkStart w:id="14" w:name="_Toc40022617"/>
+      <w:bookmarkEnd w:id="13"/>
       <w:r>
         <w:t>References/Standards</w:t>
       </w:r>
-      <w:bookmarkEnd w:id="15"/>
+      <w:bookmarkEnd w:id="14"/>
     </w:p>
     <w:p>
       <w:pPr>
@@ -6760,12 +6822,12 @@
         </w:numPr>
         <w:jc w:val="both"/>
       </w:pPr>
-      <w:bookmarkStart w:id="16" w:name="_Toc40022618"/>
+      <w:bookmarkStart w:id="15" w:name="_Toc40022618"/>
       <w:r>
         <w:lastRenderedPageBreak/>
         <w:t>Appendix: Test Cases</w:t>
       </w:r>
-      <w:bookmarkEnd w:id="16"/>
+      <w:bookmarkEnd w:id="15"/>
     </w:p>
     <w:p>
       <w:pPr>
@@ -6782,7 +6844,7 @@
         <w:spacing w:after="0"/>
         <w:jc w:val="both"/>
       </w:pPr>
-      <w:bookmarkStart w:id="17" w:name="_Toc40022619"/>
+      <w:bookmarkStart w:id="16" w:name="_Toc40022619"/>
       <w:proofErr w:type="spellStart"/>
       <w:r>
         <w:t>Testsuite</w:t>
@@ -6791,7 +6853,7 @@
       <w:r>
         <w:t xml:space="preserve"> &lt;TS-001 C++ Wrapper&gt;</w:t>
       </w:r>
-      <w:bookmarkEnd w:id="17"/>
+      <w:bookmarkEnd w:id="16"/>
     </w:p>
     <w:p>
       <w:pPr>
@@ -6803,11 +6865,11 @@
         <w:spacing w:before="0"/>
         <w:jc w:val="both"/>
       </w:pPr>
-      <w:bookmarkStart w:id="18" w:name="_Toc40022620"/>
+      <w:bookmarkStart w:id="17" w:name="_Toc40022620"/>
       <w:r>
         <w:t>&lt;TC-001-001&gt; (Follow Wrapper instructions)</w:t>
       </w:r>
-      <w:bookmarkEnd w:id="18"/>
+      <w:bookmarkEnd w:id="17"/>
     </w:p>
     <w:p>
       <w:pPr>
@@ -7639,7 +7701,7 @@
         <w:spacing w:after="0"/>
         <w:jc w:val="both"/>
       </w:pPr>
-      <w:bookmarkStart w:id="19" w:name="_Toc40022621"/>
+      <w:bookmarkStart w:id="18" w:name="_Toc40022621"/>
       <w:proofErr w:type="spellStart"/>
       <w:r>
         <w:lastRenderedPageBreak/>
@@ -7649,7 +7711,7 @@
       <w:r>
         <w:t xml:space="preserve"> &lt;TS-002 JS Wrapper&gt;</w:t>
       </w:r>
-      <w:bookmarkEnd w:id="19"/>
+      <w:bookmarkEnd w:id="18"/>
     </w:p>
     <w:p>
       <w:pPr>
@@ -7661,11 +7723,11 @@
         <w:spacing w:before="0"/>
         <w:jc w:val="both"/>
       </w:pPr>
-      <w:bookmarkStart w:id="20" w:name="_Toc40022622"/>
+      <w:bookmarkStart w:id="19" w:name="_Toc40022622"/>
       <w:r>
         <w:t>&lt;TC-002-001&gt; Wrapper import</w:t>
       </w:r>
-      <w:bookmarkEnd w:id="20"/>
+      <w:bookmarkEnd w:id="19"/>
     </w:p>
     <w:p>
       <w:pPr>
@@ -8169,7 +8231,15 @@
               <w:jc w:val="both"/>
             </w:pPr>
             <w:r>
-              <w:t>Success message is displayed and the package is added to the package.json file</w:t>
+              <w:t xml:space="preserve">Success message is </w:t>
+            </w:r>
+            <w:proofErr w:type="gramStart"/>
+            <w:r>
+              <w:t>displayed</w:t>
+            </w:r>
+            <w:proofErr w:type="gramEnd"/>
+            <w:r>
+              <w:t xml:space="preserve"> and the package is added to the package.json file</w:t>
             </w:r>
           </w:p>
         </w:tc>
@@ -8361,12 +8431,12 @@
         </w:numPr>
         <w:jc w:val="both"/>
       </w:pPr>
-      <w:bookmarkStart w:id="21" w:name="_Toc40022623"/>
+      <w:bookmarkStart w:id="20" w:name="_Toc40022623"/>
       <w:r>
         <w:lastRenderedPageBreak/>
         <w:t>&lt;TC-002-002&gt; Valid call and invalid call handling</w:t>
       </w:r>
-      <w:bookmarkEnd w:id="21"/>
+      <w:bookmarkEnd w:id="20"/>
     </w:p>
     <w:p>
       <w:pPr>
@@ -8867,7 +8937,15 @@
               <w:spacing w:line="240" w:lineRule="auto"/>
             </w:pPr>
             <w:r>
-              <w:t>Success message is displayed and the package is added to the package.json file</w:t>
+              <w:t xml:space="preserve">Success message is </w:t>
+            </w:r>
+            <w:proofErr w:type="gramStart"/>
+            <w:r>
+              <w:t>displayed</w:t>
+            </w:r>
+            <w:proofErr w:type="gramEnd"/>
+            <w:r>
+              <w:t xml:space="preserve"> and the package is added to the package.json file</w:t>
             </w:r>
           </w:p>
         </w:tc>
@@ -9393,10 +9471,12 @@
               <w:spacing w:line="240" w:lineRule="auto"/>
             </w:pPr>
             <w:proofErr w:type="spellStart"/>
+            <w:proofErr w:type="gramStart"/>
             <w:r>
               <w:t>wrapper.call</w:t>
             </w:r>
             <w:proofErr w:type="spellEnd"/>
+            <w:proofErr w:type="gramEnd"/>
             <w:r>
               <w:t>(“</w:t>
             </w:r>
@@ -9538,10 +9618,12 @@
               <w:spacing w:line="240" w:lineRule="auto"/>
             </w:pPr>
             <w:proofErr w:type="spellStart"/>
+            <w:proofErr w:type="gramStart"/>
             <w:r>
               <w:t>wrapper.call</w:t>
             </w:r>
             <w:proofErr w:type="spellEnd"/>
+            <w:proofErr w:type="gramEnd"/>
             <w:r>
               <w:t>(“</w:t>
             </w:r>
@@ -9659,10 +9741,12 @@
               <w:spacing w:line="240" w:lineRule="auto"/>
             </w:pPr>
             <w:proofErr w:type="spellStart"/>
+            <w:proofErr w:type="gramStart"/>
             <w:r>
               <w:t>wrapper.call</w:t>
             </w:r>
             <w:proofErr w:type="spellEnd"/>
+            <w:proofErr w:type="gramEnd"/>
             <w:r>
               <w:t>(“</w:t>
             </w:r>
@@ -9820,10 +9904,12 @@
               <w:spacing w:line="240" w:lineRule="auto"/>
             </w:pPr>
             <w:proofErr w:type="spellStart"/>
+            <w:proofErr w:type="gramStart"/>
             <w:r>
               <w:t>wrapper.call</w:t>
             </w:r>
             <w:proofErr w:type="spellEnd"/>
+            <w:proofErr w:type="gramEnd"/>
             <w:r>
               <w:t>(“</w:t>
             </w:r>
@@ -9996,10 +10082,12 @@
               </w:rPr>
             </w:pPr>
             <w:proofErr w:type="spellStart"/>
+            <w:proofErr w:type="gramStart"/>
             <w:r>
               <w:t>wrapper.call</w:t>
             </w:r>
             <w:proofErr w:type="spellEnd"/>
+            <w:proofErr w:type="gramEnd"/>
             <w:r>
               <w:t>(“</w:t>
             </w:r>
@@ -10172,10 +10260,12 @@
               <w:spacing w:line="240" w:lineRule="auto"/>
             </w:pPr>
             <w:proofErr w:type="spellStart"/>
+            <w:proofErr w:type="gramStart"/>
             <w:r>
               <w:t>wrapper.call</w:t>
             </w:r>
             <w:proofErr w:type="spellEnd"/>
+            <w:proofErr w:type="gramEnd"/>
             <w:r>
               <w:t>(“</w:t>
             </w:r>
@@ -10234,7 +10324,11 @@
             </w:r>
             <w:proofErr w:type="spellEnd"/>
             <w:r>
-              <w:t>”:”</w:t>
+              <w:t>”</w:t>
+            </w:r>
+            <w:proofErr w:type="gramStart"/>
+            <w:r>
+              <w:t>:”</w:t>
             </w:r>
             <w:proofErr w:type="spellStart"/>
             <w:r>
@@ -10245,6 +10339,7 @@
               <w:t>oRename</w:t>
             </w:r>
             <w:proofErr w:type="spellEnd"/>
+            <w:proofErr w:type="gramEnd"/>
             <w:r>
               <w:t>”})</w:t>
             </w:r>
@@ -10342,10 +10437,12 @@
               <w:spacing w:line="240" w:lineRule="auto"/>
             </w:pPr>
             <w:proofErr w:type="spellStart"/>
+            <w:proofErr w:type="gramStart"/>
             <w:r>
               <w:t>wrapper.call</w:t>
             </w:r>
             <w:proofErr w:type="spellEnd"/>
+            <w:proofErr w:type="gramEnd"/>
             <w:r>
               <w:t>(“validate”, “</w:t>
             </w:r>
@@ -10450,10 +10547,12 @@
               <w:spacing w:line="240" w:lineRule="auto"/>
             </w:pPr>
             <w:proofErr w:type="spellStart"/>
+            <w:proofErr w:type="gramStart"/>
             <w:r>
               <w:t>wrapper.call</w:t>
             </w:r>
             <w:proofErr w:type="spellEnd"/>
+            <w:proofErr w:type="gramEnd"/>
             <w:r>
               <w:t>(“repair”, “</w:t>
             </w:r>
@@ -10513,11 +10612,11 @@
         </w:numPr>
         <w:jc w:val="both"/>
       </w:pPr>
-      <w:bookmarkStart w:id="22" w:name="_Toc40022624"/>
+      <w:bookmarkStart w:id="21" w:name="_Toc40022624"/>
       <w:r>
         <w:t>&lt;TC-002-003&gt; Supported functions</w:t>
       </w:r>
-      <w:bookmarkEnd w:id="22"/>
+      <w:bookmarkEnd w:id="21"/>
     </w:p>
     <w:p>
       <w:pPr>
@@ -11004,7 +11103,15 @@
               <w:spacing w:line="240" w:lineRule="auto"/>
             </w:pPr>
             <w:r>
-              <w:t>Success message is displayed and the package is added to the package.json file</w:t>
+              <w:t xml:space="preserve">Success message is </w:t>
+            </w:r>
+            <w:proofErr w:type="gramStart"/>
+            <w:r>
+              <w:t>displayed</w:t>
+            </w:r>
+            <w:proofErr w:type="gramEnd"/>
+            <w:r>
+              <w:t xml:space="preserve"> and the package is added to the package.json file</w:t>
             </w:r>
           </w:p>
         </w:tc>
@@ -11227,11 +11334,19 @@
                 <w:i/>
               </w:rPr>
             </w:pPr>
+            <w:proofErr w:type="gramStart"/>
             <w:r>
               <w:rPr>
                 <w:i/>
               </w:rPr>
-              <w:t>wrapper.&lt;function&gt;(&lt;parameters&gt;);</w:t>
+              <w:t>wrapper.&lt;</w:t>
+            </w:r>
+            <w:proofErr w:type="gramEnd"/>
+            <w:r>
+              <w:rPr>
+                <w:i/>
+              </w:rPr>
+              <w:t>function&gt;(&lt;parameters&gt;);</w:t>
             </w:r>
           </w:p>
         </w:tc>
@@ -11496,10 +11611,12 @@
               <w:spacing w:line="240" w:lineRule="auto"/>
             </w:pPr>
             <w:proofErr w:type="spellStart"/>
+            <w:proofErr w:type="gramStart"/>
             <w:r>
               <w:t>wrapper.appendToInstanceHierarchy</w:t>
             </w:r>
             <w:proofErr w:type="spellEnd"/>
+            <w:proofErr w:type="gramEnd"/>
             <w:r>
               <w:t>(“</w:t>
             </w:r>
@@ -11623,10 +11740,12 @@
               <w:spacing w:line="240" w:lineRule="auto"/>
             </w:pPr>
             <w:proofErr w:type="spellStart"/>
+            <w:proofErr w:type="gramStart"/>
             <w:r>
               <w:t>wrapper.getInstanceHierarchy</w:t>
             </w:r>
             <w:proofErr w:type="spellEnd"/>
+            <w:proofErr w:type="gramEnd"/>
             <w:r>
               <w:t>(“</w:t>
             </w:r>
@@ -11734,10 +11853,12 @@
               <w:spacing w:line="240" w:lineRule="auto"/>
             </w:pPr>
             <w:proofErr w:type="spellStart"/>
+            <w:proofErr w:type="gramStart"/>
             <w:r>
               <w:t>wrapper.createSystemUnitClass</w:t>
             </w:r>
             <w:proofErr w:type="spellEnd"/>
+            <w:proofErr w:type="gramEnd"/>
             <w:r>
               <w:t>( “</w:t>
             </w:r>
@@ -11869,10 +11990,12 @@
               <w:spacing w:line="240" w:lineRule="auto"/>
             </w:pPr>
             <w:proofErr w:type="spellStart"/>
+            <w:proofErr w:type="gramStart"/>
             <w:r>
               <w:t>wrapper.createInterfaceClass</w:t>
             </w:r>
             <w:proofErr w:type="spellEnd"/>
+            <w:proofErr w:type="gramEnd"/>
             <w:r>
               <w:t>( “</w:t>
             </w:r>
@@ -12011,10 +12134,12 @@
               </w:rPr>
             </w:pPr>
             <w:proofErr w:type="spellStart"/>
+            <w:proofErr w:type="gramStart"/>
             <w:r>
               <w:t>wrapper.appendInstanceElement</w:t>
             </w:r>
             <w:proofErr w:type="spellEnd"/>
+            <w:proofErr w:type="gramEnd"/>
             <w:r>
               <w:t>(“</w:t>
             </w:r>
@@ -12161,10 +12286,12 @@
               <w:spacing w:line="240" w:lineRule="auto"/>
             </w:pPr>
             <w:proofErr w:type="spellStart"/>
+            <w:proofErr w:type="gramStart"/>
             <w:r>
               <w:t>wrapper.renameElement</w:t>
             </w:r>
             <w:proofErr w:type="spellEnd"/>
+            <w:proofErr w:type="gramEnd"/>
             <w:r>
               <w:t xml:space="preserve"> ( “</w:t>
             </w:r>
@@ -12199,6 +12326,7 @@
               <w:spacing w:line="240" w:lineRule="auto"/>
               <w:jc w:val="both"/>
             </w:pPr>
+            <w:proofErr w:type="gramStart"/>
             <w:r>
               <w:t>”</w:t>
             </w:r>
@@ -12207,6 +12335,7 @@
               <w:t>nameOfInternalElementToRename</w:t>
             </w:r>
             <w:proofErr w:type="spellEnd"/>
+            <w:proofErr w:type="gramEnd"/>
             <w:r>
               <w:t>”)</w:t>
             </w:r>
@@ -12304,10 +12433,12 @@
               <w:spacing w:line="240" w:lineRule="auto"/>
             </w:pPr>
             <w:proofErr w:type="spellStart"/>
+            <w:proofErr w:type="gramStart"/>
             <w:r>
               <w:t>wrapper.validate</w:t>
             </w:r>
             <w:proofErr w:type="spellEnd"/>
+            <w:proofErr w:type="gramEnd"/>
             <w:r>
               <w:t>( “</w:t>
             </w:r>
@@ -12418,10 +12549,12 @@
               <w:spacing w:line="240" w:lineRule="auto"/>
             </w:pPr>
             <w:proofErr w:type="spellStart"/>
+            <w:proofErr w:type="gramStart"/>
             <w:r>
               <w:t>wrapper.repair</w:t>
             </w:r>
             <w:proofErr w:type="spellEnd"/>
+            <w:proofErr w:type="gramEnd"/>
             <w:r>
               <w:t>( “</w:t>
             </w:r>
@@ -12482,7 +12615,7 @@
         <w:spacing w:after="0"/>
         <w:jc w:val="both"/>
       </w:pPr>
-      <w:bookmarkStart w:id="23" w:name="_Toc40022625"/>
+      <w:bookmarkStart w:id="22" w:name="_Toc40022625"/>
       <w:proofErr w:type="spellStart"/>
       <w:r>
         <w:t>Testsuite</w:t>
@@ -12491,7 +12624,7 @@
       <w:r>
         <w:t xml:space="preserve"> &lt;TS-003 Console Application&gt;</w:t>
       </w:r>
-      <w:bookmarkEnd w:id="23"/>
+      <w:bookmarkEnd w:id="22"/>
     </w:p>
     <w:p>
       <w:pPr>
@@ -12503,11 +12636,11 @@
         <w:spacing w:before="0"/>
         <w:jc w:val="both"/>
       </w:pPr>
-      <w:bookmarkStart w:id="24" w:name="_Toc40022626"/>
+      <w:bookmarkStart w:id="23" w:name="_Toc40022626"/>
       <w:r>
         <w:t>&lt;TC-003-001&gt; UI-Test</w:t>
       </w:r>
-      <w:bookmarkEnd w:id="24"/>
+      <w:bookmarkEnd w:id="23"/>
     </w:p>
     <w:p>
       <w:pPr>
@@ -12897,7 +13030,15 @@
               <w:spacing w:line="240" w:lineRule="auto"/>
             </w:pPr>
             <w:r>
-              <w:t>A Console Application should start and the Main Menu should appear</w:t>
+              <w:t xml:space="preserve">A Console Application should </w:t>
+            </w:r>
+            <w:proofErr w:type="gramStart"/>
+            <w:r>
+              <w:t>start</w:t>
+            </w:r>
+            <w:proofErr w:type="gramEnd"/>
+            <w:r>
+              <w:t xml:space="preserve"> and the Main Menu should appear</w:t>
             </w:r>
           </w:p>
         </w:tc>
@@ -13154,7 +13295,15 @@
             </w:r>
             <w:proofErr w:type="spellEnd"/>
             <w:r>
-              <w:t xml:space="preserve"> Menu is written correctly and that the UI is user friendly and understandable. For this a AMLX File from Example Files should be used.</w:t>
+              <w:t xml:space="preserve"> Menu is written correctly and that the UI is user friendly and understandable. For this </w:t>
+            </w:r>
+            <w:proofErr w:type="gramStart"/>
+            <w:r>
+              <w:t>a</w:t>
+            </w:r>
+            <w:proofErr w:type="gramEnd"/>
+            <w:r>
+              <w:t xml:space="preserve"> AMLX File from Example Files should be used.</w:t>
             </w:r>
           </w:p>
         </w:tc>
@@ -13245,80 +13394,14 @@
           </w:p>
         </w:tc>
       </w:tr>
-      <w:tr>
-        <w:trPr>
-          <w:trHeight w:val="420"/>
-        </w:trPr>
-        <w:tc>
-          <w:tcPr>
-            <w:tcW w:w="2880" w:type="dxa"/>
-            <w:tcMar>
-              <w:top w:w="100" w:type="dxa"/>
-              <w:left w:w="100" w:type="dxa"/>
-              <w:bottom w:w="100" w:type="dxa"/>
-              <w:right w:w="100" w:type="dxa"/>
-            </w:tcMar>
-          </w:tcPr>
-          <w:p>
-            <w:pPr>
-              <w:widowControl w:val="0"/>
-              <w:spacing w:line="240" w:lineRule="auto"/>
-              <w:jc w:val="center"/>
-            </w:pPr>
-            <w:r>
-              <w:t>7</w:t>
-            </w:r>
-          </w:p>
-        </w:tc>
-        <w:tc>
-          <w:tcPr>
-            <w:tcW w:w="2880" w:type="dxa"/>
-            <w:tcMar>
-              <w:top w:w="100" w:type="dxa"/>
-              <w:left w:w="100" w:type="dxa"/>
-              <w:bottom w:w="100" w:type="dxa"/>
-              <w:right w:w="100" w:type="dxa"/>
-            </w:tcMar>
-          </w:tcPr>
-          <w:p>
-            <w:pPr>
-              <w:widowControl w:val="0"/>
-              <w:spacing w:line="240" w:lineRule="auto"/>
-            </w:pPr>
-            <w:r>
-              <w:t>Repeat Steps 1-6 in Windows 7 if possible.</w:t>
-            </w:r>
-          </w:p>
-        </w:tc>
-        <w:tc>
-          <w:tcPr>
-            <w:tcW w:w="2880" w:type="dxa"/>
-            <w:tcMar>
-              <w:top w:w="100" w:type="dxa"/>
-              <w:left w:w="100" w:type="dxa"/>
-              <w:bottom w:w="100" w:type="dxa"/>
-              <w:right w:w="100" w:type="dxa"/>
-            </w:tcMar>
-          </w:tcPr>
-          <w:p>
-            <w:pPr>
-              <w:widowControl w:val="0"/>
-              <w:spacing w:line="240" w:lineRule="auto"/>
-            </w:pPr>
-            <w:r>
-              <w:t>It should work the same as with Windows 10</w:t>
-            </w:r>
-          </w:p>
-        </w:tc>
-      </w:tr>
     </w:tbl>
     <w:p>
       <w:pPr>
         <w:pStyle w:val="berschrift3"/>
         <w:jc w:val="both"/>
       </w:pPr>
-      <w:bookmarkStart w:id="25" w:name="_sv8bu5fcp9ye" w:colFirst="0" w:colLast="0"/>
-      <w:bookmarkEnd w:id="25"/>
+      <w:bookmarkStart w:id="24" w:name="_sv8bu5fcp9ye" w:colFirst="0" w:colLast="0"/>
+      <w:bookmarkEnd w:id="24"/>
       <w:r>
         <w:br w:type="page"/>
       </w:r>
@@ -13328,8 +13411,8 @@
         <w:pStyle w:val="berschrift3"/>
         <w:jc w:val="both"/>
       </w:pPr>
-      <w:bookmarkStart w:id="26" w:name="_4ie4t9wranbn" w:colFirst="0" w:colLast="0"/>
-      <w:bookmarkEnd w:id="26"/>
+      <w:bookmarkStart w:id="25" w:name="_4ie4t9wranbn" w:colFirst="0" w:colLast="0"/>
+      <w:bookmarkEnd w:id="25"/>
     </w:p>
     <w:p>
       <w:pPr>
@@ -13340,11 +13423,11 @@
         </w:numPr>
         <w:jc w:val="both"/>
       </w:pPr>
-      <w:bookmarkStart w:id="27" w:name="_Toc40022627"/>
+      <w:bookmarkStart w:id="26" w:name="_Toc40022627"/>
       <w:r>
         <w:t>&lt;TC-003-002&gt; Validation Test</w:t>
       </w:r>
-      <w:bookmarkEnd w:id="27"/>
+      <w:bookmarkEnd w:id="26"/>
     </w:p>
     <w:p>
       <w:pPr>
@@ -13808,7 +13891,12 @@
               <w:spacing w:line="240" w:lineRule="auto"/>
             </w:pPr>
             <w:r>
-              <w:t>1 – false, 2 – true</w:t>
+              <w:t>1 – false, 2 – t</w:t>
+            </w:r>
+            <w:bookmarkStart w:id="27" w:name="_GoBack"/>
+            <w:bookmarkEnd w:id="27"/>
+            <w:r>
+              <w:t>rue</w:t>
             </w:r>
           </w:p>
           <w:p>

</xml_diff>

<commit_message>
forgot last updates to docx of STP -> fixed
</commit_message>
<xml_diff>
--- a/PROJECT/STP/TINF18C_STP_Team_4_1v1.docx
+++ b/PROJECT/STP/TINF18C_STP_Team_4_1v1.docx
@@ -2154,7 +2154,7 @@
                 <w:noProof/>
                 <w:webHidden/>
               </w:rPr>
-              <w:t>5</w:t>
+              <w:t>6</w:t>
             </w:r>
             <w:r>
               <w:rPr>
@@ -3358,7 +3358,7 @@
                 <w:noProof/>
                 <w:webHidden/>
               </w:rPr>
-              <w:t>16</w:t>
+              <w:t>17</w:t>
             </w:r>
             <w:r>
               <w:rPr>
@@ -13865,7 +13865,9 @@
             <w:r>
               <w:t>1 – false, 2 – false</w:t>
             </w:r>
-          </w:p>
+            <w:bookmarkStart w:id="27" w:name="_GoBack"/>
+          </w:p>
+          <w:bookmarkEnd w:id="27"/>
           <w:p>
             <w:pPr>
               <w:pStyle w:val="Listenabsatz"/>
@@ -13891,12 +13893,7 @@
               <w:spacing w:line="240" w:lineRule="auto"/>
             </w:pPr>
             <w:r>
-              <w:t>1 – false, 2 – t</w:t>
-            </w:r>
-            <w:bookmarkStart w:id="27" w:name="_GoBack"/>
-            <w:bookmarkEnd w:id="27"/>
-            <w:r>
-              <w:t>rue</w:t>
+              <w:t>1 – false, 2 – true</w:t>
             </w:r>
           </w:p>
           <w:p>

</xml_diff>